<commit_message>
Working but using variables in query is not.
</commit_message>
<xml_diff>
--- a/resources/Saved/21TRC09438_Traffic Judgment Entry.docx
+++ b/resources/Saved/21TRC09438_Traffic Judgment Entry.docx
@@ -597,7 +597,7 @@
           <w:sz w:val="20"/>
           <w:szCs w:val="20"/>
         </w:rPr>
-        <w:t xml:space="preserve"> for arraignment on January 28, 2022.</w:t>
+        <w:t xml:space="preserve"> for arraignment on February 01, 2022.</w:t>
       </w:r>
       <w:r>
         <w:rPr>
@@ -615,6 +615,24 @@
           <w:szCs w:val="20"/>
         </w:rPr>
         <w:t xml:space="preserve">Defendant waived right to counsel.</w:t>
+      </w:r>
+      <w:r>
+        <w:rPr>
+          <w:rFonts w:ascii="Palatino Linotype" w:hAnsi="Palatino Linotype"/>
+          <w:bCs/>
+          <w:sz w:val="20"/>
+          <w:szCs w:val="20"/>
+        </w:rPr>
+        <w:t xml:space="preserve"> </w:t>
+      </w:r>
+      <w:r>
+        <w:rPr>
+          <w:rFonts w:ascii="Palatino Linotype" w:hAnsi="Palatino Linotype"/>
+          <w:bCs/>
+          <w:sz w:val="20"/>
+          <w:szCs w:val="20"/>
+        </w:rPr>
+        <w:t xml:space="preserve"/>
       </w:r>
       <w:r>
         <w:rPr>
@@ -740,26 +758,17 @@
           <w:sz w:val="20"/>
           <w:szCs w:val="20"/>
         </w:rPr>
-        <w:t xml:space="preserve">The Court, finding that the Defendant entered the plea knowingly, intelligently, and voluntarily, accepted the plea and entered the following sentence:</w:t>
+        <w:t>The Court, finding that the Defendant entered the plea knowingly, intelligently, and voluntarily, accepted the plea and entered the following sentence:</w:t>
       </w:r>
     </w:p>
     <w:p>
       <w:pPr>
-        <w:jc w:val="both"/>
         <w:rPr>
           <w:rFonts w:ascii="Palatino Linotype" w:hAnsi="Palatino Linotype"/>
           <w:sz w:val="20"/>
           <w:szCs w:val="20"/>
         </w:rPr>
       </w:pPr>
-      <w:r>
-        <w:rPr>
-          <w:rFonts w:ascii="Palatino Linotype" w:hAnsi="Palatino Linotype"/>
-          <w:sz w:val="20"/>
-          <w:szCs w:val="20"/>
-        </w:rPr>
-        <w:t xml:space="preserve"/>
-      </w:r>
     </w:p>
     <w:tbl>
       <w:tblPr>
@@ -1283,7 +1292,6 @@
                 <w:sz w:val="20"/>
                 <w:szCs w:val="20"/>
               </w:rPr>
-              <w:lastRenderedPageBreak/>
               <w:t>Plea</w:t>
             </w:r>
           </w:p>
@@ -1322,7 +1330,7 @@
                 <w:sz w:val="20"/>
                 <w:szCs w:val="20"/>
               </w:rPr>
-              <w:t xml:space="preserve">Guilty</w:t>
+              <w:t xml:space="preserve">No Contest</w:t>
             </w:r>
           </w:p>
         </w:tc>
@@ -1360,7 +1368,7 @@
                 <w:sz w:val="20"/>
                 <w:szCs w:val="20"/>
               </w:rPr>
-              <w:t xml:space="preserve">Guilty</w:t>
+              <w:t xml:space="preserve">No Contest</w:t>
             </w:r>
           </w:p>
         </w:tc>
@@ -1398,7 +1406,7 @@
                 <w:sz w:val="20"/>
                 <w:szCs w:val="20"/>
               </w:rPr>
-              <w:t xml:space="preserve">Guilty</w:t>
+              <w:t xml:space="preserve">No Contest</w:t>
             </w:r>
           </w:p>
         </w:tc>
@@ -1441,6 +1449,7 @@
                 <w:sz w:val="20"/>
                 <w:szCs w:val="20"/>
               </w:rPr>
+              <w:lastRenderedPageBreak/>
               <w:t>Finding</w:t>
             </w:r>
           </w:p>
@@ -1636,17 +1645,7 @@
                 <w:sz w:val="20"/>
                 <w:szCs w:val="20"/>
               </w:rPr>
-              <w:t xml:space="preserve">$ </w:t>
-            </w:r>
-            <w:r>
-              <w:rPr>
-                <w:rFonts w:ascii="Palatino Linotype" w:hAnsi="Palatino Linotype"/>
-                <w:b/>
-                <w:bCs/>
-                <w:sz w:val="20"/>
-                <w:szCs w:val="20"/>
-              </w:rPr>
-              <w:t xml:space="preserve">30</w:t>
+              <w:t xml:space="preserve">$ 0</w:t>
             </w:r>
           </w:p>
         </w:tc>
@@ -1684,17 +1683,7 @@
                 <w:sz w:val="20"/>
                 <w:szCs w:val="20"/>
               </w:rPr>
-              <w:t xml:space="preserve">$ </w:t>
-            </w:r>
-            <w:r>
-              <w:rPr>
-                <w:rFonts w:ascii="Palatino Linotype" w:hAnsi="Palatino Linotype"/>
-                <w:b/>
-                <w:bCs/>
-                <w:sz w:val="20"/>
-                <w:szCs w:val="20"/>
-              </w:rPr>
-              <w:t xml:space="preserve">0</w:t>
+              <w:t xml:space="preserve">$ 0</w:t>
             </w:r>
           </w:p>
         </w:tc>
@@ -1732,17 +1721,7 @@
                 <w:sz w:val="20"/>
                 <w:szCs w:val="20"/>
               </w:rPr>
-              <w:t xml:space="preserve">$ </w:t>
-            </w:r>
-            <w:r>
-              <w:rPr>
-                <w:rFonts w:ascii="Palatino Linotype" w:hAnsi="Palatino Linotype"/>
-                <w:b/>
-                <w:bCs/>
-                <w:sz w:val="20"/>
-                <w:szCs w:val="20"/>
-              </w:rPr>
-              <w:t xml:space="preserve">0</w:t>
+              <w:t xml:space="preserve">$ 0</w:t>
             </w:r>
           </w:p>
         </w:tc>
@@ -1843,17 +1822,7 @@
                 <w:sz w:val="20"/>
                 <w:szCs w:val="20"/>
               </w:rPr>
-              <w:t xml:space="preserve">$ </w:t>
-            </w:r>
-            <w:r>
-              <w:rPr>
-                <w:rFonts w:ascii="Palatino Linotype" w:hAnsi="Palatino Linotype"/>
-                <w:b/>
-                <w:bCs/>
-                <w:sz w:val="20"/>
-                <w:szCs w:val="20"/>
-              </w:rPr>
-              <w:t xml:space="preserve">25</w:t>
+              <w:t xml:space="preserve">$ 0</w:t>
             </w:r>
           </w:p>
         </w:tc>
@@ -1891,17 +1860,7 @@
                 <w:sz w:val="20"/>
                 <w:szCs w:val="20"/>
               </w:rPr>
-              <w:t xml:space="preserve">$ </w:t>
-            </w:r>
-            <w:r>
-              <w:rPr>
-                <w:rFonts w:ascii="Palatino Linotype" w:hAnsi="Palatino Linotype"/>
-                <w:b/>
-                <w:bCs/>
-                <w:sz w:val="20"/>
-                <w:szCs w:val="20"/>
-              </w:rPr>
-              <w:t xml:space="preserve">0</w:t>
+              <w:t xml:space="preserve">$ 0</w:t>
             </w:r>
           </w:p>
         </w:tc>
@@ -1939,351 +1898,7 @@
                 <w:sz w:val="20"/>
                 <w:szCs w:val="20"/>
               </w:rPr>
-              <w:t xml:space="preserve">$ </w:t>
-            </w:r>
-            <w:r>
-              <w:rPr>
-                <w:rFonts w:ascii="Palatino Linotype" w:hAnsi="Palatino Linotype"/>
-                <w:b/>
-                <w:bCs/>
-                <w:sz w:val="20"/>
-                <w:szCs w:val="20"/>
-              </w:rPr>
-              <w:t xml:space="preserve">0</w:t>
-            </w:r>
-          </w:p>
-        </w:tc>
-      </w:tr>
-      <w:tr>
-        <w:trPr>
-          <w:jc w:val="center"/>
-        </w:trPr>
-        <w:tc>
-          <w:tcPr>
-            <w:tcW w:w="1801" w:type="dxa"/>
-          </w:tcPr>
-          <w:p>
-            <w:pPr>
-              <w:tabs>
-                <w:tab w:val="left" w:pos="-1080"/>
-                <w:tab w:val="left" w:pos="-720"/>
-                <w:tab w:val="left" w:pos="0"/>
-                <w:tab w:val="left" w:pos="720"/>
-                <w:tab w:val="left" w:pos="1440"/>
-                <w:tab w:val="left" w:pos="2160"/>
-                <w:tab w:val="left" w:pos="2880"/>
-                <w:tab w:val="left" w:pos="3600"/>
-                <w:tab w:val="left" w:pos="4320"/>
-                <w:tab w:val="left" w:pos="4680"/>
-              </w:tabs>
-              <w:rPr>
-                <w:rFonts w:ascii="Palatino Linotype" w:hAnsi="Palatino Linotype"/>
-                <w:b/>
-                <w:bCs/>
-                <w:sz w:val="20"/>
-                <w:szCs w:val="20"/>
-              </w:rPr>
-            </w:pPr>
-            <w:r>
-              <w:rPr>
-                <w:rFonts w:ascii="Palatino Linotype" w:hAnsi="Palatino Linotype"/>
-                <w:b/>
-                <w:bCs/>
-                <w:sz w:val="20"/>
-                <w:szCs w:val="20"/>
-              </w:rPr>
-              <w:t>Jail Days</w:t>
-            </w:r>
-          </w:p>
-        </w:tc>
-        <w:tc>
-          <w:tcPr>
-            <w:tcW w:w="3289" w:type="dxa"/>
-          </w:tcPr>
-          <w:p>
-            <w:pPr>
-              <w:tabs>
-                <w:tab w:val="left" w:pos="-1080"/>
-                <w:tab w:val="left" w:pos="-720"/>
-                <w:tab w:val="left" w:pos="0"/>
-                <w:tab w:val="left" w:pos="720"/>
-                <w:tab w:val="left" w:pos="1440"/>
-                <w:tab w:val="left" w:pos="2160"/>
-                <w:tab w:val="left" w:pos="2880"/>
-                <w:tab w:val="left" w:pos="3600"/>
-                <w:tab w:val="left" w:pos="4320"/>
-                <w:tab w:val="left" w:pos="4680"/>
-              </w:tabs>
-              <w:rPr>
-                <w:rFonts w:ascii="Palatino Linotype" w:hAnsi="Palatino Linotype"/>
-                <w:b/>
-                <w:bCs/>
-                <w:sz w:val="20"/>
-                <w:szCs w:val="20"/>
-              </w:rPr>
-            </w:pPr>
-            <w:r>
-              <w:rPr>
-                <w:rFonts w:ascii="Palatino Linotype" w:hAnsi="Palatino Linotype"/>
-                <w:b/>
-                <w:bCs/>
-                <w:sz w:val="20"/>
-                <w:szCs w:val="20"/>
-              </w:rPr>
-              <w:t xml:space="preserve">10</w:t>
-            </w:r>
-          </w:p>
-        </w:tc>
-        <w:tc>
-          <w:tcPr>
-            <w:tcW w:w="3289" w:type="dxa"/>
-          </w:tcPr>
-          <w:p>
-            <w:pPr>
-              <w:tabs>
-                <w:tab w:val="left" w:pos="-1080"/>
-                <w:tab w:val="left" w:pos="-720"/>
-                <w:tab w:val="left" w:pos="0"/>
-                <w:tab w:val="left" w:pos="720"/>
-                <w:tab w:val="left" w:pos="1440"/>
-                <w:tab w:val="left" w:pos="2160"/>
-                <w:tab w:val="left" w:pos="2880"/>
-                <w:tab w:val="left" w:pos="3600"/>
-                <w:tab w:val="left" w:pos="4320"/>
-                <w:tab w:val="left" w:pos="4680"/>
-              </w:tabs>
-              <w:rPr>
-                <w:rFonts w:ascii="Palatino Linotype" w:hAnsi="Palatino Linotype"/>
-                <w:b/>
-                <w:bCs/>
-                <w:sz w:val="20"/>
-                <w:szCs w:val="20"/>
-              </w:rPr>
-            </w:pPr>
-            <w:r>
-              <w:rPr>
-                <w:rFonts w:ascii="Palatino Linotype" w:hAnsi="Palatino Linotype"/>
-                <w:b/>
-                <w:bCs/>
-                <w:sz w:val="20"/>
-                <w:szCs w:val="20"/>
-              </w:rPr>
-              <w:t xml:space="preserve">None</w:t>
-            </w:r>
-          </w:p>
-        </w:tc>
-        <w:tc>
-          <w:tcPr>
-            <w:tcW w:w="3289" w:type="dxa"/>
-          </w:tcPr>
-          <w:p>
-            <w:pPr>
-              <w:tabs>
-                <w:tab w:val="left" w:pos="-1080"/>
-                <w:tab w:val="left" w:pos="-720"/>
-                <w:tab w:val="left" w:pos="0"/>
-                <w:tab w:val="left" w:pos="720"/>
-                <w:tab w:val="left" w:pos="1440"/>
-                <w:tab w:val="left" w:pos="2160"/>
-                <w:tab w:val="left" w:pos="2880"/>
-                <w:tab w:val="left" w:pos="3600"/>
-                <w:tab w:val="left" w:pos="4320"/>
-                <w:tab w:val="left" w:pos="4680"/>
-              </w:tabs>
-              <w:rPr>
-                <w:rFonts w:ascii="Palatino Linotype" w:hAnsi="Palatino Linotype"/>
-                <w:b/>
-                <w:bCs/>
-                <w:sz w:val="20"/>
-                <w:szCs w:val="20"/>
-              </w:rPr>
-            </w:pPr>
-            <w:r>
-              <w:rPr>
-                <w:rFonts w:ascii="Palatino Linotype" w:hAnsi="Palatino Linotype"/>
-                <w:b/>
-                <w:bCs/>
-                <w:sz w:val="20"/>
-                <w:szCs w:val="20"/>
-              </w:rPr>
-              <w:t xml:space="preserve">None</w:t>
-            </w:r>
-          </w:p>
-        </w:tc>
-      </w:tr>
-      <w:tr>
-        <w:trPr>
-          <w:jc w:val="center"/>
-        </w:trPr>
-        <w:tc>
-          <w:tcPr>
-            <w:tcW w:w="1801" w:type="dxa"/>
-          </w:tcPr>
-          <w:p>
-            <w:pPr>
-              <w:tabs>
-                <w:tab w:val="left" w:pos="-1080"/>
-                <w:tab w:val="left" w:pos="-720"/>
-                <w:tab w:val="left" w:pos="0"/>
-                <w:tab w:val="left" w:pos="720"/>
-                <w:tab w:val="left" w:pos="1440"/>
-                <w:tab w:val="left" w:pos="2160"/>
-                <w:tab w:val="left" w:pos="2880"/>
-                <w:tab w:val="left" w:pos="3600"/>
-                <w:tab w:val="left" w:pos="4320"/>
-                <w:tab w:val="left" w:pos="4680"/>
-              </w:tabs>
-              <w:rPr>
-                <w:rFonts w:ascii="Palatino Linotype" w:hAnsi="Palatino Linotype"/>
-                <w:b/>
-                <w:bCs/>
-                <w:sz w:val="20"/>
-                <w:szCs w:val="20"/>
-              </w:rPr>
-            </w:pPr>
-            <w:r>
-              <w:rPr>
-                <w:rFonts w:ascii="Palatino Linotype" w:hAnsi="Palatino Linotype"/>
-                <w:b/>
-                <w:bCs/>
-                <w:sz w:val="20"/>
-                <w:szCs w:val="20"/>
-              </w:rPr>
-              <w:t>Jail Days</w:t>
-            </w:r>
-            <w:r>
-              <w:rPr>
-                <w:rFonts w:ascii="Palatino Linotype" w:hAnsi="Palatino Linotype"/>
-                <w:b/>
-                <w:bCs/>
-                <w:sz w:val="20"/>
-                <w:szCs w:val="20"/>
-              </w:rPr>
-              <w:t xml:space="preserve"> </w:t>
-            </w:r>
-            <w:r>
-              <w:rPr>
-                <w:rFonts w:ascii="Palatino Linotype" w:hAnsi="Palatino Linotype"/>
-                <w:b/>
-                <w:bCs/>
-                <w:sz w:val="20"/>
-                <w:szCs w:val="20"/>
-              </w:rPr>
-              <w:t>Suspended</w:t>
-            </w:r>
-          </w:p>
-        </w:tc>
-        <w:tc>
-          <w:tcPr>
-            <w:tcW w:w="3289" w:type="dxa"/>
-          </w:tcPr>
-          <w:p>
-            <w:pPr>
-              <w:tabs>
-                <w:tab w:val="left" w:pos="-1080"/>
-                <w:tab w:val="left" w:pos="-720"/>
-                <w:tab w:val="left" w:pos="0"/>
-                <w:tab w:val="left" w:pos="720"/>
-                <w:tab w:val="left" w:pos="1440"/>
-                <w:tab w:val="left" w:pos="2160"/>
-                <w:tab w:val="left" w:pos="2880"/>
-                <w:tab w:val="left" w:pos="3600"/>
-                <w:tab w:val="left" w:pos="4320"/>
-                <w:tab w:val="left" w:pos="4680"/>
-              </w:tabs>
-              <w:rPr>
-                <w:rFonts w:ascii="Palatino Linotype" w:hAnsi="Palatino Linotype"/>
-                <w:b/>
-                <w:bCs/>
-                <w:sz w:val="20"/>
-                <w:szCs w:val="20"/>
-              </w:rPr>
-            </w:pPr>
-            <w:r>
-              <w:rPr>
-                <w:rFonts w:ascii="Palatino Linotype" w:hAnsi="Palatino Linotype"/>
-                <w:b/>
-                <w:bCs/>
-                <w:sz w:val="20"/>
-                <w:szCs w:val="20"/>
-              </w:rPr>
-              <w:t xml:space="preserve">5</w:t>
-            </w:r>
-          </w:p>
-        </w:tc>
-        <w:tc>
-          <w:tcPr>
-            <w:tcW w:w="3289" w:type="dxa"/>
-          </w:tcPr>
-          <w:p>
-            <w:pPr>
-              <w:tabs>
-                <w:tab w:val="left" w:pos="-1080"/>
-                <w:tab w:val="left" w:pos="-720"/>
-                <w:tab w:val="left" w:pos="0"/>
-                <w:tab w:val="left" w:pos="720"/>
-                <w:tab w:val="left" w:pos="1440"/>
-                <w:tab w:val="left" w:pos="2160"/>
-                <w:tab w:val="left" w:pos="2880"/>
-                <w:tab w:val="left" w:pos="3600"/>
-                <w:tab w:val="left" w:pos="4320"/>
-                <w:tab w:val="left" w:pos="4680"/>
-              </w:tabs>
-              <w:rPr>
-                <w:rFonts w:ascii="Palatino Linotype" w:hAnsi="Palatino Linotype"/>
-                <w:b/>
-                <w:bCs/>
-                <w:sz w:val="20"/>
-                <w:szCs w:val="20"/>
-              </w:rPr>
-            </w:pPr>
-            <w:r>
-              <w:rPr>
-                <w:rFonts w:ascii="Palatino Linotype" w:hAnsi="Palatino Linotype"/>
-                <w:b/>
-                <w:bCs/>
-                <w:sz w:val="20"/>
-                <w:szCs w:val="20"/>
-              </w:rPr>
-              <w:t xml:space="preserve">None</w:t>
-            </w:r>
-          </w:p>
-        </w:tc>
-        <w:tc>
-          <w:tcPr>
-            <w:tcW w:w="3289" w:type="dxa"/>
-          </w:tcPr>
-          <w:p>
-            <w:pPr>
-              <w:tabs>
-                <w:tab w:val="left" w:pos="-1080"/>
-                <w:tab w:val="left" w:pos="-720"/>
-                <w:tab w:val="left" w:pos="0"/>
-                <w:tab w:val="left" w:pos="720"/>
-                <w:tab w:val="left" w:pos="1440"/>
-                <w:tab w:val="left" w:pos="2160"/>
-                <w:tab w:val="left" w:pos="2880"/>
-                <w:tab w:val="left" w:pos="3600"/>
-                <w:tab w:val="left" w:pos="4320"/>
-                <w:tab w:val="left" w:pos="4680"/>
-              </w:tabs>
-              <w:rPr>
-                <w:rFonts w:ascii="Palatino Linotype" w:hAnsi="Palatino Linotype"/>
-                <w:b/>
-                <w:bCs/>
-                <w:sz w:val="20"/>
-                <w:szCs w:val="20"/>
-              </w:rPr>
-            </w:pPr>
-            <w:r>
-              <w:rPr>
-                <w:rFonts w:ascii="Palatino Linotype" w:hAnsi="Palatino Linotype"/>
-                <w:b/>
-                <w:bCs/>
-                <w:sz w:val="20"/>
-                <w:szCs w:val="20"/>
-              </w:rPr>
-              <w:t xml:space="preserve">None</w:t>
+              <w:t xml:space="preserve">$ 0</w:t>
             </w:r>
           </w:p>
         </w:tc>
@@ -2370,41 +1985,23 @@
           <w:sz w:val="20"/>
           <w:szCs w:val="20"/>
         </w:rPr>
-        <w:t xml:space="preserve">.</w:t>
-      </w:r>
-      <w:r>
-        <w:rPr>
-          <w:rFonts w:ascii="Palatino Linotype" w:hAnsi="Palatino Linotype"/>
-          <w:bCs/>
-          <w:sz w:val="20"/>
-          <w:szCs w:val="20"/>
-        </w:rPr>
-        <w:t xml:space="preserve"> </w:t>
-      </w:r>
-      <w:r>
-        <w:rPr>
-          <w:rFonts w:ascii="Palatino Linotype" w:hAnsi="Palatino Linotype"/>
-          <w:bCs/>
-          <w:sz w:val="20"/>
-          <w:szCs w:val="20"/>
-        </w:rPr>
-        <w:t xml:space="preserve"/>
-      </w:r>
-      <w:r>
-        <w:rPr>
-          <w:rFonts w:ascii="Palatino Linotype" w:hAnsi="Palatino Linotype"/>
-          <w:sz w:val="20"/>
-          <w:szCs w:val="20"/>
-        </w:rPr>
-        <w:t>Having</w:t>
-      </w:r>
-      <w:r>
-        <w:rPr>
-          <w:rFonts w:ascii="Palatino Linotype" w:hAnsi="Palatino Linotype"/>
-          <w:sz w:val="20"/>
-          <w:szCs w:val="20"/>
-        </w:rPr>
-        <w:t xml:space="preserve"> been informed of the fines and costs owed, Defendant expressed an ability to pay </w:t>
+        <w:t xml:space="preserve">. </w:t>
+      </w:r>
+      <w:r>
+        <w:rPr>
+          <w:rFonts w:ascii="Palatino Linotype" w:hAnsi="Palatino Linotype"/>
+          <w:sz w:val="20"/>
+          <w:szCs w:val="20"/>
+        </w:rPr>
+        <w:t xml:space="preserve">Having</w:t>
+      </w:r>
+      <w:r>
+        <w:rPr>
+          <w:rFonts w:ascii="Palatino Linotype" w:hAnsi="Palatino Linotype"/>
+          <w:sz w:val="20"/>
+          <w:szCs w:val="20"/>
+        </w:rPr>
+        <w:t xml:space="preserve"> been informed of the fines </w:t>
       </w:r>
       <w:r>
         <w:rPr>
@@ -2414,15 +2011,40 @@
           <w:sz w:val="20"/>
           <w:szCs w:val="20"/>
         </w:rPr>
-        <w:t xml:space="preserve">forthwith</w:t>
-      </w:r>
-      <w:r>
-        <w:rPr>
-          <w:rFonts w:ascii="Palatino Linotype" w:hAnsi="Palatino Linotype"/>
-          <w:sz w:val="20"/>
-          <w:szCs w:val="20"/>
-        </w:rPr>
-        <w:t xml:space="preserve">. Absent further order the fines and costs shall be paid in full by </w:t>
+        <w:t xml:space="preserve"/>
+      </w:r>
+      <w:r>
+        <w:rPr>
+          <w:rFonts w:ascii="Palatino Linotype" w:hAnsi="Palatino Linotype"/>
+          <w:sz w:val="20"/>
+          <w:szCs w:val="20"/>
+        </w:rPr>
+        <w:t xml:space="preserve">and</w:t>
+      </w:r>
+      <w:proofErr w:type="gramEnd"/>
+      <w:r>
+        <w:rPr>
+          <w:rFonts w:ascii="Palatino Linotype" w:hAnsi="Palatino Linotype"/>
+          <w:sz w:val="20"/>
+          <w:szCs w:val="20"/>
+        </w:rPr>
+        <w:t xml:space="preserve"> costs</w:t>
+      </w:r>
+      <w:r>
+        <w:rPr>
+          <w:rFonts w:ascii="Palatino Linotype" w:hAnsi="Palatino Linotype"/>
+          <w:sz w:val="20"/>
+          <w:szCs w:val="20"/>
+        </w:rPr>
+        <w:t xml:space="preserve"> </w:t>
+      </w:r>
+      <w:r>
+        <w:rPr>
+          <w:rFonts w:ascii="Palatino Linotype" w:hAnsi="Palatino Linotype"/>
+          <w:sz w:val="20"/>
+          <w:szCs w:val="20"/>
+        </w:rPr>
+        <w:t xml:space="preserve">owed, Defendant expressed an ability to pay </w:t>
       </w:r>
       <w:r>
         <w:rPr>
@@ -2432,7 +2054,7 @@
           <w:sz w:val="20"/>
           <w:szCs w:val="20"/>
         </w:rPr>
-        <w:t xml:space="preserve">January 28, 2022</w:t>
+        <w:t xml:space="preserve">forthwith</w:t>
       </w:r>
       <w:r>
         <w:rPr>
@@ -2442,9 +2064,28 @@
         </w:rPr>
         <w:t xml:space="preserve">. </w:t>
       </w:r>
-      <w:r>
-        <w:rPr>
-          <w:rFonts w:ascii="Palatino Linotype" w:hAnsi="Palatino Linotype"/>
+      <w:bookmarkStart w:id="0" w:name="_Hlk94196527"/>
+      <w:r>
+        <w:rPr>
+          <w:rFonts w:ascii="Palatino Linotype" w:hAnsi="Palatino Linotype"/>
+          <w:sz w:val="20"/>
+          <w:szCs w:val="20"/>
+        </w:rPr>
+        <w:t xml:space="preserve">Absent further order, the Court finds Defendant is able and shall pay</w:t>
+      </w:r>
+      <w:r>
+        <w:rPr>
+          <w:rFonts w:ascii="Palatino Linotype" w:hAnsi="Palatino Linotype"/>
+          <w:sz w:val="20"/>
+          <w:szCs w:val="20"/>
+        </w:rPr>
+        <w:t xml:space="preserve"> the fines </w:t>
+      </w:r>
+      <w:r>
+        <w:rPr>
+          <w:rFonts w:ascii="Palatino Linotype" w:hAnsi="Palatino Linotype"/>
+          <w:b/>
+          <w:bCs/>
           <w:sz w:val="20"/>
           <w:szCs w:val="20"/>
         </w:rPr>
@@ -2456,6 +2097,84 @@
           <w:sz w:val="20"/>
           <w:szCs w:val="20"/>
         </w:rPr>
+        <w:t xml:space="preserve">and</w:t>
+      </w:r>
+      <w:proofErr w:type="gramEnd"/>
+      <w:r>
+        <w:rPr>
+          <w:rFonts w:ascii="Palatino Linotype" w:hAnsi="Palatino Linotype"/>
+          <w:sz w:val="20"/>
+          <w:szCs w:val="20"/>
+        </w:rPr>
+        <w:t xml:space="preserve"> costs</w:t>
+      </w:r>
+      <w:r>
+        <w:rPr>
+          <w:rFonts w:ascii="Palatino Linotype" w:hAnsi="Palatino Linotype"/>
+          <w:sz w:val="20"/>
+          <w:szCs w:val="20"/>
+        </w:rPr>
+        <w:t xml:space="preserve"> </w:t>
+      </w:r>
+      <w:r>
+        <w:rPr>
+          <w:rFonts w:ascii="Palatino Linotype" w:hAnsi="Palatino Linotype"/>
+          <w:sz w:val="20"/>
+          <w:szCs w:val="20"/>
+        </w:rPr>
+        <w:t xml:space="preserve">in full by </w:t>
+      </w:r>
+      <w:bookmarkEnd w:id="0"/>
+      <w:r>
+        <w:rPr>
+          <w:rFonts w:ascii="Palatino Linotype" w:hAnsi="Palatino Linotype"/>
+          <w:b/>
+          <w:bCs/>
+          <w:sz w:val="20"/>
+          <w:szCs w:val="20"/>
+        </w:rPr>
+        <w:t xml:space="preserve">February 01, 2022</w:t>
+      </w:r>
+      <w:r>
+        <w:rPr>
+          <w:rFonts w:ascii="Palatino Linotype" w:hAnsi="Palatino Linotype"/>
+          <w:sz w:val="20"/>
+          <w:szCs w:val="20"/>
+        </w:rPr>
+        <w:t xml:space="preserve">. </w:t>
+      </w:r>
+      <w:r>
+        <w:rPr>
+          <w:rFonts w:ascii="Palatino Linotype" w:hAnsi="Palatino Linotype"/>
+          <w:sz w:val="20"/>
+          <w:szCs w:val="20"/>
+        </w:rPr>
+        <w:t xml:space="preserve"/>
+      </w:r>
+      <w:r>
+        <w:rPr>
+          <w:rFonts w:ascii="Palatino Linotype" w:hAnsi="Palatino Linotype"/>
+          <w:sz w:val="20"/>
+          <w:szCs w:val="20"/>
+        </w:rPr>
+        <w:t xml:space="preserve"/>
+      </w:r>
+      <w:r>
+        <w:rPr>
+          <w:rFonts w:ascii="Palatino Linotype" w:hAnsi="Palatino Linotype"/>
+          <w:sz w:val="20"/>
+          <w:szCs w:val="20"/>
+        </w:rPr>
+        <w:t xml:space="preserve"/>
+      </w:r>
+      <w:r>
+        <w:rPr>
+          <w:rFonts w:ascii="Palatino Linotype" w:hAnsi="Palatino Linotype"/>
+          <w:sz w:val="20"/>
+          <w:szCs w:val="20"/>
+        </w:rPr>
+        <w:t xml:space="preserve"/>
+        <w:br/>
         <w:t xml:space="preserve"/>
       </w:r>
     </w:p>
@@ -2468,32 +2187,6 @@
           <w:szCs w:val="20"/>
         </w:rPr>
       </w:pPr>
-      <w:r>
-        <w:rPr>
-          <w:rFonts w:ascii="Palatino Linotype" w:hAnsi="Palatino Linotype"/>
-          <w:sz w:val="20"/>
-          <w:szCs w:val="20"/>
-        </w:rPr>
-        <w:t xml:space="preserve"/>
-      </w:r>
-      <w:r>
-        <w:rPr>
-          <w:rFonts w:ascii="Palatino Linotype" w:hAnsi="Palatino Linotype"/>
-          <w:sz w:val="20"/>
-          <w:szCs w:val="20"/>
-        </w:rPr>
-        <w:t xml:space="preserve"/>
-      </w:r>
-    </w:p>
-    <w:p>
-      <w:pPr>
-        <w:jc w:val="both"/>
-        <w:rPr>
-          <w:rFonts w:ascii="Palatino Linotype" w:hAnsi="Palatino Linotype"/>
-          <w:sz w:val="20"/>
-          <w:szCs w:val="20"/>
-        </w:rPr>
-      </w:pPr>
       <w:proofErr w:type="gramStart"/>
       <w:r>
         <w:rPr>
@@ -2537,32 +2230,6 @@
         <w:rPr>
           <w:rFonts w:ascii="Palatino Linotype" w:hAnsi="Palatino Linotype"/>
           <w:bCs/>
-          <w:sz w:val="20"/>
-          <w:szCs w:val="20"/>
-        </w:rPr>
-        <w:t xml:space="preserve"/>
-      </w:r>
-    </w:p>
-    <w:p>
-      <w:pPr>
-        <w:jc w:val="both"/>
-        <w:rPr>
-          <w:rFonts w:ascii="Palatino Linotype" w:hAnsi="Palatino Linotype"/>
-          <w:sz w:val="20"/>
-          <w:szCs w:val="20"/>
-        </w:rPr>
-      </w:pPr>
-      <w:r>
-        <w:rPr>
-          <w:rFonts w:ascii="Palatino Linotype" w:hAnsi="Palatino Linotype"/>
-          <w:sz w:val="20"/>
-          <w:szCs w:val="20"/>
-        </w:rPr>
-        <w:t xml:space="preserve"/>
-      </w:r>
-      <w:r>
-        <w:rPr>
-          <w:rFonts w:ascii="Palatino Linotype" w:hAnsi="Palatino Linotype"/>
           <w:sz w:val="20"/>
           <w:szCs w:val="20"/>
         </w:rPr>
@@ -2624,7 +2291,6 @@
           <w:sz w:val="20"/>
           <w:szCs w:val="20"/>
         </w:rPr>
-        <w:lastRenderedPageBreak/>
         <w:tab/>
       </w:r>
       <w:r>
@@ -2817,7 +2483,19 @@
           <w:sz w:val="19"/>
           <w:szCs w:val="19"/>
         </w:rPr>
-        <w:t xml:space="preserve">Pursuant to Criminal Rule 19(D) and Traffic Rule 14, written objections to this magistrate’s decision must be filed within </w:t>
+        <w:t xml:space="preserve">Pursuant to Criminal Rule 19(D) and Traffic Rule 14, written objections to this magistrate’s decision must be filed </w:t>
+      </w:r>
+      <w:r>
+        <w:rPr>
+          <w:rFonts w:ascii="Palatino Linotype" w:hAnsi="Palatino Linotype"/>
+          <w:b/>
+          <w:bCs/>
+          <w:i/>
+          <w:sz w:val="19"/>
+          <w:szCs w:val="19"/>
+        </w:rPr>
+        <w:lastRenderedPageBreak/>
+        <w:t xml:space="preserve">within </w:t>
       </w:r>
       <w:r>
         <w:rPr>
@@ -2945,6 +2623,27 @@
         </w:rPr>
         <w:t xml:space="preserve">___ Prosecutor’s Office, ___ ANDREW PROPER</w:t>
       </w:r>
+    </w:p>
+    <w:p>
+      <w:pPr>
+        <w:tabs>
+          <w:tab w:val="left" w:pos="-1080"/>
+          <w:tab w:val="left" w:pos="-720"/>
+          <w:tab w:val="left" w:pos="0"/>
+          <w:tab w:val="left" w:pos="720"/>
+          <w:tab w:val="left" w:pos="1440"/>
+          <w:tab w:val="left" w:pos="2160"/>
+          <w:tab w:val="left" w:pos="2880"/>
+          <w:tab w:val="left" w:pos="3600"/>
+          <w:tab w:val="left" w:pos="4320"/>
+          <w:tab w:val="left" w:pos="4680"/>
+        </w:tabs>
+        <w:rPr>
+          <w:rFonts w:ascii="Palatino Linotype" w:hAnsi="Palatino Linotype"/>
+          <w:sz w:val="16"/>
+          <w:szCs w:val="16"/>
+        </w:rPr>
+      </w:pPr>
     </w:p>
     <w:sectPr>
       <w:headerReference w:type="even" r:id="rId8"/>
@@ -2996,12 +2695,7 @@
 <w:ftr xmlns:wpc="http://schemas.microsoft.com/office/word/2010/wordprocessingCanvas" xmlns:mc="http://schemas.openxmlformats.org/markup-compatibility/2006" xmlns:o="urn:schemas-microsoft-com:office:office" xmlns:r="http://schemas.openxmlformats.org/officeDocument/2006/relationships" xmlns:m="http://schemas.openxmlformats.org/officeDocument/2006/math" xmlns:v="urn:schemas-microsoft-com:vml" xmlns:wp14="http://schemas.microsoft.com/office/word/2010/wordprocessingDrawing" xmlns:wp="http://schemas.openxmlformats.org/drawingml/2006/wordprocessingDrawing" xmlns:w10="urn:schemas-microsoft-com:office:word" xmlns:w="http://schemas.openxmlformats.org/wordprocessingml/2006/main" xmlns:w14="http://schemas.microsoft.com/office/word/2010/wordml" xmlns:wpg="http://schemas.microsoft.com/office/word/2010/wordprocessingGroup" xmlns:wpi="http://schemas.microsoft.com/office/word/2010/wordprocessingInk" xmlns:wne="http://schemas.microsoft.com/office/word/2006/wordml" xmlns:wps="http://schemas.microsoft.com/office/word/2010/wordprocessingShape" mc:Ignorable="w14 wp14">
   <w:sdt>
     <w:sdtPr>
-      <w:rPr>
-        <w:rFonts w:ascii="Palatino Linotype" w:hAnsi="Palatino Linotype"/>
-        <w:sz w:val="20"/>
-        <w:szCs w:val="20"/>
-      </w:rPr>
-      <w:id w:val="-2099861789"/>
+      <w:id w:val="-1309706245"/>
       <w:docPartObj>
         <w:docPartGallery w:val="Page Numbers (Bottom of Page)"/>
         <w:docPartUnique/>
@@ -3016,13 +2710,19 @@
             <w:sz w:val="20"/>
             <w:szCs w:val="20"/>
           </w:rPr>
-          <w:id w:val="860082579"/>
+          <w:id w:val="98381352"/>
           <w:docPartObj>
             <w:docPartGallery w:val="Page Numbers (Top of Page)"/>
             <w:docPartUnique/>
           </w:docPartObj>
         </w:sdtPr>
-        <w:sdtEndPr/>
+        <w:sdtEndPr>
+          <w:rPr>
+            <w:rFonts w:ascii="Times New Roman" w:hAnsi="Times New Roman"/>
+            <w:sz w:val="24"/>
+            <w:szCs w:val="24"/>
+          </w:rPr>
+        </w:sdtEndPr>
         <w:sdtContent>
           <w:p>
             <w:pPr>
@@ -3092,6 +2792,65 @@
                 <w:sz w:val="20"/>
                 <w:szCs w:val="20"/>
               </w:rPr>
+              <w:t>2</w:t>
+            </w:r>
+            <w:r>
+              <w:rPr>
+                <w:rFonts w:ascii="Palatino Linotype" w:hAnsi="Palatino Linotype"/>
+                <w:b/>
+                <w:bCs/>
+                <w:sz w:val="20"/>
+                <w:szCs w:val="20"/>
+              </w:rPr>
+              <w:fldChar w:fldCharType="end"/>
+            </w:r>
+            <w:r>
+              <w:rPr>
+                <w:rFonts w:ascii="Palatino Linotype" w:hAnsi="Palatino Linotype"/>
+                <w:sz w:val="20"/>
+                <w:szCs w:val="20"/>
+              </w:rPr>
+              <w:t xml:space="preserve"> of </w:t>
+            </w:r>
+            <w:r>
+              <w:rPr>
+                <w:rFonts w:ascii="Palatino Linotype" w:hAnsi="Palatino Linotype"/>
+                <w:b/>
+                <w:bCs/>
+                <w:sz w:val="20"/>
+                <w:szCs w:val="20"/>
+              </w:rPr>
+              <w:fldChar w:fldCharType="begin"/>
+            </w:r>
+            <w:r>
+              <w:rPr>
+                <w:rFonts w:ascii="Palatino Linotype" w:hAnsi="Palatino Linotype"/>
+                <w:b/>
+                <w:bCs/>
+                <w:sz w:val="20"/>
+                <w:szCs w:val="20"/>
+              </w:rPr>
+              <w:instrText xml:space="preserve"> NUMPAGES  </w:instrText>
+            </w:r>
+            <w:r>
+              <w:rPr>
+                <w:rFonts w:ascii="Palatino Linotype" w:hAnsi="Palatino Linotype"/>
+                <w:b/>
+                <w:bCs/>
+                <w:sz w:val="20"/>
+                <w:szCs w:val="20"/>
+              </w:rPr>
+              <w:fldChar w:fldCharType="separate"/>
+            </w:r>
+            <w:r>
+              <w:rPr>
+                <w:rFonts w:ascii="Palatino Linotype" w:hAnsi="Palatino Linotype"/>
+                <w:b/>
+                <w:bCs/>
+                <w:noProof/>
+                <w:sz w:val="20"/>
+                <w:szCs w:val="20"/>
+              </w:rPr>
               <w:t>3</w:t>
             </w:r>
             <w:r>
@@ -3107,65 +2866,6 @@
             <w:r>
               <w:rPr>
                 <w:rFonts w:ascii="Palatino Linotype" w:hAnsi="Palatino Linotype"/>
-                <w:sz w:val="20"/>
-                <w:szCs w:val="20"/>
-              </w:rPr>
-              <w:t xml:space="preserve"> of </w:t>
-            </w:r>
-            <w:r>
-              <w:rPr>
-                <w:rFonts w:ascii="Palatino Linotype" w:hAnsi="Palatino Linotype"/>
-                <w:b/>
-                <w:bCs/>
-                <w:sz w:val="20"/>
-                <w:szCs w:val="20"/>
-              </w:rPr>
-              <w:fldChar w:fldCharType="begin"/>
-            </w:r>
-            <w:r>
-              <w:rPr>
-                <w:rFonts w:ascii="Palatino Linotype" w:hAnsi="Palatino Linotype"/>
-                <w:b/>
-                <w:bCs/>
-                <w:sz w:val="20"/>
-                <w:szCs w:val="20"/>
-              </w:rPr>
-              <w:instrText xml:space="preserve"> NUMPAGES  </w:instrText>
-            </w:r>
-            <w:r>
-              <w:rPr>
-                <w:rFonts w:ascii="Palatino Linotype" w:hAnsi="Palatino Linotype"/>
-                <w:b/>
-                <w:bCs/>
-                <w:sz w:val="20"/>
-                <w:szCs w:val="20"/>
-              </w:rPr>
-              <w:fldChar w:fldCharType="separate"/>
-            </w:r>
-            <w:r>
-              <w:rPr>
-                <w:rFonts w:ascii="Palatino Linotype" w:hAnsi="Palatino Linotype"/>
-                <w:b/>
-                <w:bCs/>
-                <w:noProof/>
-                <w:sz w:val="20"/>
-                <w:szCs w:val="20"/>
-              </w:rPr>
-              <w:t>5</w:t>
-            </w:r>
-            <w:r>
-              <w:rPr>
-                <w:rFonts w:ascii="Palatino Linotype" w:hAnsi="Palatino Linotype"/>
-                <w:b/>
-                <w:bCs/>
-                <w:sz w:val="20"/>
-                <w:szCs w:val="20"/>
-              </w:rPr>
-              <w:fldChar w:fldCharType="end"/>
-            </w:r>
-            <w:r>
-              <w:rPr>
-                <w:rFonts w:ascii="Palatino Linotype" w:hAnsi="Palatino Linotype"/>
                 <w:b/>
                 <w:bCs/>
                 <w:sz w:val="20"/>
@@ -3189,11 +2889,39 @@
               </w:rPr>
               <w:t xml:space="preserve"> 21TRC09438</w:t>
             </w:r>
+          </w:p>
+          <w:p>
+            <w:pPr>
+              <w:pStyle w:val="Footer"/>
+              <w:jc w:val="right"/>
+            </w:pPr>
           </w:p>
         </w:sdtContent>
       </w:sdt>
     </w:sdtContent>
   </w:sdt>
+  <w:p>
+    <w:pPr>
+      <w:tabs>
+        <w:tab w:val="left" w:pos="-1080"/>
+        <w:tab w:val="left" w:pos="-720"/>
+        <w:tab w:val="left" w:pos="0"/>
+        <w:tab w:val="left" w:pos="720"/>
+        <w:tab w:val="left" w:pos="1440"/>
+        <w:tab w:val="left" w:pos="2160"/>
+        <w:tab w:val="left" w:pos="2880"/>
+        <w:tab w:val="left" w:pos="3600"/>
+        <w:tab w:val="left" w:pos="4320"/>
+        <w:tab w:val="left" w:pos="4680"/>
+      </w:tabs>
+      <w:jc w:val="right"/>
+      <w:rPr>
+        <w:rFonts w:ascii="Palatino Linotype" w:hAnsi="Palatino Linotype"/>
+        <w:sz w:val="20"/>
+        <w:szCs w:val="20"/>
+      </w:rPr>
+    </w:pPr>
+  </w:p>
 </w:ftr>
 </file>
 
@@ -3385,240 +3113,8 @@
       </w:rPr>
     </w:lvl>
   </w:abstractNum>
-  <w:abstractNum w:abstractNumId="1">
-    <w:nsid w:val="279660C9"/>
-    <w:multiLevelType w:val="hybridMultilevel"/>
-    <w:tmpl w:val="672ECC5E"/>
-    <w:lvl w:ilvl="0" w:tplc="04090001">
-      <w:start w:val="1"/>
-      <w:numFmt w:val="bullet"/>
-      <w:lvlText w:val=""/>
-      <w:lvlJc w:val="left"/>
-      <w:pPr>
-        <w:ind w:left="720" w:hanging="360"/>
-      </w:pPr>
-      <w:rPr>
-        <w:rFonts w:ascii="Symbol" w:hAnsi="Symbol" w:hint="default"/>
-      </w:rPr>
-    </w:lvl>
-    <w:lvl w:ilvl="1" w:tplc="04090003" w:tentative="1">
-      <w:start w:val="1"/>
-      <w:numFmt w:val="bullet"/>
-      <w:lvlText w:val="o"/>
-      <w:lvlJc w:val="left"/>
-      <w:pPr>
-        <w:ind w:left="1440" w:hanging="360"/>
-      </w:pPr>
-      <w:rPr>
-        <w:rFonts w:ascii="Courier New" w:hAnsi="Courier New" w:cs="Courier New" w:hint="default"/>
-      </w:rPr>
-    </w:lvl>
-    <w:lvl w:ilvl="2" w:tplc="04090005" w:tentative="1">
-      <w:start w:val="1"/>
-      <w:numFmt w:val="bullet"/>
-      <w:lvlText w:val=""/>
-      <w:lvlJc w:val="left"/>
-      <w:pPr>
-        <w:ind w:left="2160" w:hanging="360"/>
-      </w:pPr>
-      <w:rPr>
-        <w:rFonts w:ascii="Wingdings" w:hAnsi="Wingdings" w:hint="default"/>
-      </w:rPr>
-    </w:lvl>
-    <w:lvl w:ilvl="3" w:tplc="04090001" w:tentative="1">
-      <w:start w:val="1"/>
-      <w:numFmt w:val="bullet"/>
-      <w:lvlText w:val=""/>
-      <w:lvlJc w:val="left"/>
-      <w:pPr>
-        <w:ind w:left="2880" w:hanging="360"/>
-      </w:pPr>
-      <w:rPr>
-        <w:rFonts w:ascii="Symbol" w:hAnsi="Symbol" w:hint="default"/>
-      </w:rPr>
-    </w:lvl>
-    <w:lvl w:ilvl="4" w:tplc="04090003" w:tentative="1">
-      <w:start w:val="1"/>
-      <w:numFmt w:val="bullet"/>
-      <w:lvlText w:val="o"/>
-      <w:lvlJc w:val="left"/>
-      <w:pPr>
-        <w:ind w:left="3600" w:hanging="360"/>
-      </w:pPr>
-      <w:rPr>
-        <w:rFonts w:ascii="Courier New" w:hAnsi="Courier New" w:cs="Courier New" w:hint="default"/>
-      </w:rPr>
-    </w:lvl>
-    <w:lvl w:ilvl="5" w:tplc="04090005" w:tentative="1">
-      <w:start w:val="1"/>
-      <w:numFmt w:val="bullet"/>
-      <w:lvlText w:val=""/>
-      <w:lvlJc w:val="left"/>
-      <w:pPr>
-        <w:ind w:left="4320" w:hanging="360"/>
-      </w:pPr>
-      <w:rPr>
-        <w:rFonts w:ascii="Wingdings" w:hAnsi="Wingdings" w:hint="default"/>
-      </w:rPr>
-    </w:lvl>
-    <w:lvl w:ilvl="6" w:tplc="04090001" w:tentative="1">
-      <w:start w:val="1"/>
-      <w:numFmt w:val="bullet"/>
-      <w:lvlText w:val=""/>
-      <w:lvlJc w:val="left"/>
-      <w:pPr>
-        <w:ind w:left="5040" w:hanging="360"/>
-      </w:pPr>
-      <w:rPr>
-        <w:rFonts w:ascii="Symbol" w:hAnsi="Symbol" w:hint="default"/>
-      </w:rPr>
-    </w:lvl>
-    <w:lvl w:ilvl="7" w:tplc="04090003" w:tentative="1">
-      <w:start w:val="1"/>
-      <w:numFmt w:val="bullet"/>
-      <w:lvlText w:val="o"/>
-      <w:lvlJc w:val="left"/>
-      <w:pPr>
-        <w:ind w:left="5760" w:hanging="360"/>
-      </w:pPr>
-      <w:rPr>
-        <w:rFonts w:ascii="Courier New" w:hAnsi="Courier New" w:cs="Courier New" w:hint="default"/>
-      </w:rPr>
-    </w:lvl>
-    <w:lvl w:ilvl="8" w:tplc="04090005" w:tentative="1">
-      <w:start w:val="1"/>
-      <w:numFmt w:val="bullet"/>
-      <w:lvlText w:val=""/>
-      <w:lvlJc w:val="left"/>
-      <w:pPr>
-        <w:ind w:left="6480" w:hanging="360"/>
-      </w:pPr>
-      <w:rPr>
-        <w:rFonts w:ascii="Wingdings" w:hAnsi="Wingdings" w:hint="default"/>
-      </w:rPr>
-    </w:lvl>
-  </w:abstractNum>
-  <w:abstractNum w:abstractNumId="2">
-    <w:nsid w:val="2E17566E"/>
-    <w:multiLevelType w:val="hybridMultilevel"/>
-    <w:tmpl w:val="00866CE6"/>
-    <w:lvl w:ilvl="0" w:tplc="04090001">
-      <w:start w:val="1"/>
-      <w:numFmt w:val="bullet"/>
-      <w:lvlText w:val=""/>
-      <w:lvlJc w:val="left"/>
-      <w:pPr>
-        <w:ind w:left="779" w:hanging="360"/>
-      </w:pPr>
-      <w:rPr>
-        <w:rFonts w:ascii="Symbol" w:hAnsi="Symbol" w:hint="default"/>
-      </w:rPr>
-    </w:lvl>
-    <w:lvl w:ilvl="1" w:tplc="04090003">
-      <w:start w:val="1"/>
-      <w:numFmt w:val="bullet"/>
-      <w:lvlText w:val="o"/>
-      <w:lvlJc w:val="left"/>
-      <w:pPr>
-        <w:ind w:left="1499" w:hanging="360"/>
-      </w:pPr>
-      <w:rPr>
-        <w:rFonts w:ascii="Courier New" w:hAnsi="Courier New" w:cs="Courier New" w:hint="default"/>
-      </w:rPr>
-    </w:lvl>
-    <w:lvl w:ilvl="2" w:tplc="04090005" w:tentative="1">
-      <w:start w:val="1"/>
-      <w:numFmt w:val="bullet"/>
-      <w:lvlText w:val=""/>
-      <w:lvlJc w:val="left"/>
-      <w:pPr>
-        <w:ind w:left="2219" w:hanging="360"/>
-      </w:pPr>
-      <w:rPr>
-        <w:rFonts w:ascii="Wingdings" w:hAnsi="Wingdings" w:hint="default"/>
-      </w:rPr>
-    </w:lvl>
-    <w:lvl w:ilvl="3" w:tplc="04090001" w:tentative="1">
-      <w:start w:val="1"/>
-      <w:numFmt w:val="bullet"/>
-      <w:lvlText w:val=""/>
-      <w:lvlJc w:val="left"/>
-      <w:pPr>
-        <w:ind w:left="2939" w:hanging="360"/>
-      </w:pPr>
-      <w:rPr>
-        <w:rFonts w:ascii="Symbol" w:hAnsi="Symbol" w:hint="default"/>
-      </w:rPr>
-    </w:lvl>
-    <w:lvl w:ilvl="4" w:tplc="04090003" w:tentative="1">
-      <w:start w:val="1"/>
-      <w:numFmt w:val="bullet"/>
-      <w:lvlText w:val="o"/>
-      <w:lvlJc w:val="left"/>
-      <w:pPr>
-        <w:ind w:left="3659" w:hanging="360"/>
-      </w:pPr>
-      <w:rPr>
-        <w:rFonts w:ascii="Courier New" w:hAnsi="Courier New" w:cs="Courier New" w:hint="default"/>
-      </w:rPr>
-    </w:lvl>
-    <w:lvl w:ilvl="5" w:tplc="04090005" w:tentative="1">
-      <w:start w:val="1"/>
-      <w:numFmt w:val="bullet"/>
-      <w:lvlText w:val=""/>
-      <w:lvlJc w:val="left"/>
-      <w:pPr>
-        <w:ind w:left="4379" w:hanging="360"/>
-      </w:pPr>
-      <w:rPr>
-        <w:rFonts w:ascii="Wingdings" w:hAnsi="Wingdings" w:hint="default"/>
-      </w:rPr>
-    </w:lvl>
-    <w:lvl w:ilvl="6" w:tplc="04090001" w:tentative="1">
-      <w:start w:val="1"/>
-      <w:numFmt w:val="bullet"/>
-      <w:lvlText w:val=""/>
-      <w:lvlJc w:val="left"/>
-      <w:pPr>
-        <w:ind w:left="5099" w:hanging="360"/>
-      </w:pPr>
-      <w:rPr>
-        <w:rFonts w:ascii="Symbol" w:hAnsi="Symbol" w:hint="default"/>
-      </w:rPr>
-    </w:lvl>
-    <w:lvl w:ilvl="7" w:tplc="04090003" w:tentative="1">
-      <w:start w:val="1"/>
-      <w:numFmt w:val="bullet"/>
-      <w:lvlText w:val="o"/>
-      <w:lvlJc w:val="left"/>
-      <w:pPr>
-        <w:ind w:left="5819" w:hanging="360"/>
-      </w:pPr>
-      <w:rPr>
-        <w:rFonts w:ascii="Courier New" w:hAnsi="Courier New" w:cs="Courier New" w:hint="default"/>
-      </w:rPr>
-    </w:lvl>
-    <w:lvl w:ilvl="8" w:tplc="04090005" w:tentative="1">
-      <w:start w:val="1"/>
-      <w:numFmt w:val="bullet"/>
-      <w:lvlText w:val=""/>
-      <w:lvlJc w:val="left"/>
-      <w:pPr>
-        <w:ind w:left="6539" w:hanging="360"/>
-      </w:pPr>
-      <w:rPr>
-        <w:rFonts w:ascii="Wingdings" w:hAnsi="Wingdings" w:hint="default"/>
-      </w:rPr>
-    </w:lvl>
-  </w:abstractNum>
   <w:num w:numId="1">
     <w:abstractNumId w:val="0"/>
-  </w:num>
-  <w:num w:numId="2">
-    <w:abstractNumId w:val="2"/>
-  </w:num>
-  <w:num w:numId="3">
-    <w:abstractNumId w:val="1"/>
   </w:num>
 </w:numbering>
 </file>
@@ -3937,49 +3433,6 @@
       <w:contextualSpacing/>
     </w:pPr>
   </w:style>
-  <w:style w:type="character" w:styleId="CommentReference">
-    <w:name w:val="annotation reference"/>
-    <w:basedOn w:val="DefaultParagraphFont"/>
-    <w:uiPriority w:val="99"/>
-    <w:semiHidden/>
-    <w:unhideWhenUsed/>
-    <w:rsid w:val="00A53114"/>
-    <w:rPr>
-      <w:sz w:val="16"/>
-      <w:szCs w:val="16"/>
-    </w:rPr>
-  </w:style>
-  <w:style w:type="paragraph" w:styleId="CommentText">
-    <w:name w:val="annotation text"/>
-    <w:basedOn w:val="Normal"/>
-    <w:link w:val="CommentTextChar"/>
-    <w:uiPriority w:val="99"/>
-    <w:unhideWhenUsed/>
-    <w:rsid w:val="00A53114"/>
-    <w:pPr>
-      <w:widowControl/>
-      <w:autoSpaceDE/>
-      <w:autoSpaceDN/>
-      <w:adjustRightInd/>
-    </w:pPr>
-    <w:rPr>
-      <w:rFonts w:asciiTheme="minorHAnsi" w:eastAsiaTheme="minorHAnsi" w:hAnsiTheme="minorHAnsi" w:cstheme="minorBidi"/>
-      <w:sz w:val="20"/>
-      <w:szCs w:val="20"/>
-    </w:rPr>
-  </w:style>
-  <w:style w:type="character" w:customStyle="1" w:styleId="CommentTextChar">
-    <w:name w:val="Comment Text Char"/>
-    <w:basedOn w:val="DefaultParagraphFont"/>
-    <w:link w:val="CommentText"/>
-    <w:uiPriority w:val="99"/>
-    <w:rsid w:val="00A53114"/>
-    <w:rPr>
-      <w:rFonts w:eastAsiaTheme="minorHAnsi"/>
-      <w:sz w:val="20"/>
-      <w:szCs w:val="20"/>
-    </w:rPr>
-  </w:style>
 </w:styles>
 </file>
 
@@ -4297,49 +3750,6 @@
       <w:contextualSpacing/>
     </w:pPr>
   </w:style>
-  <w:style w:type="character" w:styleId="CommentReference">
-    <w:name w:val="annotation reference"/>
-    <w:basedOn w:val="DefaultParagraphFont"/>
-    <w:uiPriority w:val="99"/>
-    <w:semiHidden/>
-    <w:unhideWhenUsed/>
-    <w:rsid w:val="00A53114"/>
-    <w:rPr>
-      <w:sz w:val="16"/>
-      <w:szCs w:val="16"/>
-    </w:rPr>
-  </w:style>
-  <w:style w:type="paragraph" w:styleId="CommentText">
-    <w:name w:val="annotation text"/>
-    <w:basedOn w:val="Normal"/>
-    <w:link w:val="CommentTextChar"/>
-    <w:uiPriority w:val="99"/>
-    <w:unhideWhenUsed/>
-    <w:rsid w:val="00A53114"/>
-    <w:pPr>
-      <w:widowControl/>
-      <w:autoSpaceDE/>
-      <w:autoSpaceDN/>
-      <w:adjustRightInd/>
-    </w:pPr>
-    <w:rPr>
-      <w:rFonts w:asciiTheme="minorHAnsi" w:eastAsiaTheme="minorHAnsi" w:hAnsiTheme="minorHAnsi" w:cstheme="minorBidi"/>
-      <w:sz w:val="20"/>
-      <w:szCs w:val="20"/>
-    </w:rPr>
-  </w:style>
-  <w:style w:type="character" w:customStyle="1" w:styleId="CommentTextChar">
-    <w:name w:val="Comment Text Char"/>
-    <w:basedOn w:val="DefaultParagraphFont"/>
-    <w:link w:val="CommentText"/>
-    <w:uiPriority w:val="99"/>
-    <w:rsid w:val="00A53114"/>
-    <w:rPr>
-      <w:rFonts w:eastAsiaTheme="minorHAnsi"/>
-      <w:sz w:val="20"/>
-      <w:szCs w:val="20"/>
-    </w:rPr>
-  </w:style>
 </w:styles>
 </file>
 

</xml_diff>